<commit_message>
Changed some lingo in the documentation Removed TODO from the DateHandler.py Removed Field names section from the Formats_Settings.ini Removed unnecessary files containing useless code
</commit_message>
<xml_diff>
--- a/Beta_final/Data_Processor documentation.docx
+++ b/Beta_final/Data_Processor documentation.docx
@@ -210,7 +210,23 @@
           <w:sz w:val="28"/>
           <w:szCs w:val="28"/>
         </w:rPr>
-        <w:t xml:space="preserve">date, time, day, hours minutes, </w:t>
+        <w:t>date, time, day, hours</w:t>
+      </w:r>
+      <w:r>
+        <w:rPr>
+          <w:b/>
+          <w:sz w:val="28"/>
+          <w:szCs w:val="28"/>
+        </w:rPr>
+        <w:t>,</w:t>
+      </w:r>
+      <w:r>
+        <w:rPr>
+          <w:b/>
+          <w:sz w:val="28"/>
+          <w:szCs w:val="28"/>
+        </w:rPr>
+        <w:t xml:space="preserve"> minutes, </w:t>
       </w:r>
       <w:proofErr w:type="spellStart"/>
       <w:r>
@@ -228,7 +244,7 @@
           <w:sz w:val="28"/>
           <w:szCs w:val="28"/>
         </w:rPr>
-        <w:t>, am/</w:t>
+        <w:t xml:space="preserve">, </w:t>
       </w:r>
       <w:proofErr w:type="gramStart"/>
       <w:r>
@@ -237,18 +253,26 @@
           <w:sz w:val="28"/>
           <w:szCs w:val="28"/>
         </w:rPr>
-        <w:t>pm</w:t>
-      </w:r>
-      <w:r>
-        <w:rPr>
-          <w:sz w:val="28"/>
-          <w:szCs w:val="28"/>
-        </w:rPr>
-        <w:t xml:space="preserve"> )</w:t>
+        <w:t>am</w:t>
       </w:r>
       <w:proofErr w:type="gramEnd"/>
       <w:r>
         <w:rPr>
+          <w:b/>
+          <w:sz w:val="28"/>
+          <w:szCs w:val="28"/>
+        </w:rPr>
+        <w:t>/pm</w:t>
+      </w:r>
+      <w:r>
+        <w:rPr>
+          <w:sz w:val="28"/>
+          <w:szCs w:val="28"/>
+        </w:rPr>
+        <w:t>)</w:t>
+      </w:r>
+      <w:r>
+        <w:rPr>
           <w:sz w:val="28"/>
           <w:szCs w:val="28"/>
         </w:rPr>
@@ -257,6 +281,7 @@
       <w:proofErr w:type="spellStart"/>
       <w:r>
         <w:rPr>
+          <w:b/>
           <w:sz w:val="28"/>
           <w:szCs w:val="28"/>
         </w:rPr>
@@ -283,7 +308,67 @@
           <w:sz w:val="28"/>
           <w:szCs w:val="28"/>
         </w:rPr>
-        <w:t>” data can be converted into decimal degrees or into degrees minutes seconds and the north/south and/or east/west fields can be filled in based on the values provided from the original file as well.</w:t>
+        <w:t xml:space="preserve">” data can be converted into </w:t>
+      </w:r>
+      <w:r>
+        <w:rPr>
+          <w:b/>
+          <w:sz w:val="28"/>
+          <w:szCs w:val="28"/>
+        </w:rPr>
+        <w:t>decimal degrees</w:t>
+      </w:r>
+      <w:r>
+        <w:rPr>
+          <w:sz w:val="28"/>
+          <w:szCs w:val="28"/>
+        </w:rPr>
+        <w:t xml:space="preserve"> or into </w:t>
+      </w:r>
+      <w:r>
+        <w:rPr>
+          <w:b/>
+          <w:sz w:val="28"/>
+          <w:szCs w:val="28"/>
+        </w:rPr>
+        <w:t>degrees minutes seconds</w:t>
+      </w:r>
+      <w:r>
+        <w:rPr>
+          <w:sz w:val="28"/>
+          <w:szCs w:val="28"/>
+        </w:rPr>
+        <w:t xml:space="preserve"> and the </w:t>
+      </w:r>
+      <w:r>
+        <w:rPr>
+          <w:b/>
+          <w:sz w:val="28"/>
+          <w:szCs w:val="28"/>
+        </w:rPr>
+        <w:t>north/south</w:t>
+      </w:r>
+      <w:r>
+        <w:rPr>
+          <w:sz w:val="28"/>
+          <w:szCs w:val="28"/>
+        </w:rPr>
+        <w:t xml:space="preserve"> and/or </w:t>
+      </w:r>
+      <w:r>
+        <w:rPr>
+          <w:b/>
+          <w:sz w:val="28"/>
+          <w:szCs w:val="28"/>
+        </w:rPr>
+        <w:t>east/west</w:t>
+      </w:r>
+      <w:r>
+        <w:rPr>
+          <w:sz w:val="28"/>
+          <w:szCs w:val="28"/>
+        </w:rPr>
+        <w:t xml:space="preserve"> fields can be filled in based on the values provided from the original file as well.</w:t>
       </w:r>
       <w:r>
         <w:rPr>
@@ -308,11 +393,42 @@
           <w:sz w:val="28"/>
           <w:szCs w:val="28"/>
         </w:rPr>
-        <w:t xml:space="preserve">. If you have a date and a time column, the scripts can generate the </w:t>
+        <w:t xml:space="preserve">. If you have a </w:t>
+      </w:r>
+      <w:r>
+        <w:rPr>
+          <w:b/>
+          <w:sz w:val="28"/>
+          <w:szCs w:val="28"/>
+        </w:rPr>
+        <w:t xml:space="preserve">date </w:t>
+      </w:r>
+      <w:r>
+        <w:rPr>
+          <w:sz w:val="28"/>
+          <w:szCs w:val="28"/>
+        </w:rPr>
+        <w:t xml:space="preserve">and a </w:t>
+      </w:r>
+      <w:r>
+        <w:rPr>
+          <w:b/>
+          <w:sz w:val="28"/>
+          <w:szCs w:val="28"/>
+        </w:rPr>
+        <w:t>time</w:t>
+      </w:r>
+      <w:r>
+        <w:rPr>
+          <w:sz w:val="28"/>
+          <w:szCs w:val="28"/>
+        </w:rPr>
+        <w:t xml:space="preserve"> column, the scripts can generate the </w:t>
       </w:r>
       <w:proofErr w:type="spellStart"/>
       <w:r>
         <w:rPr>
+          <w:b/>
           <w:sz w:val="28"/>
           <w:szCs w:val="28"/>
         </w:rPr>
@@ -329,10 +445,19 @@
       <w:proofErr w:type="spellStart"/>
       <w:r>
         <w:rPr>
-          <w:sz w:val="28"/>
-          <w:szCs w:val="28"/>
-        </w:rPr>
-        <w:t>unix</w:t>
+          <w:b/>
+          <w:sz w:val="28"/>
+          <w:szCs w:val="28"/>
+        </w:rPr>
+        <w:t>unix_</w:t>
+      </w:r>
+      <w:r>
+        <w:rPr>
+          <w:b/>
+          <w:sz w:val="28"/>
+          <w:szCs w:val="28"/>
+        </w:rPr>
+        <w:t>timestamp</w:t>
       </w:r>
       <w:proofErr w:type="spellEnd"/>
       <w:r>
@@ -340,10 +465,8 @@
           <w:sz w:val="28"/>
           <w:szCs w:val="28"/>
         </w:rPr>
-        <w:t xml:space="preserve"> timestamp and fill it into the template, or if you have the </w:t>
-      </w:r>
-      <w:bookmarkStart w:id="0" w:name="_GoBack"/>
-      <w:bookmarkEnd w:id="0"/>
+        <w:t xml:space="preserve"> and fill it into the template, or if you have the </w:t>
+      </w:r>
     </w:p>
     <w:p>
       <w:pPr>
@@ -558,12 +681,14 @@
           <w:numId w:val="5"/>
         </w:numPr>
         <w:rPr>
-          <w:sz w:val="28"/>
-          <w:szCs w:val="28"/>
-        </w:rPr>
-      </w:pPr>
-      <w:r>
-        <w:rPr>
+          <w:b/>
+          <w:sz w:val="28"/>
+          <w:szCs w:val="28"/>
+        </w:rPr>
+      </w:pPr>
+      <w:r>
+        <w:rPr>
+          <w:b/>
           <w:sz w:val="28"/>
           <w:szCs w:val="28"/>
         </w:rPr>
@@ -578,12 +703,14 @@
           <w:numId w:val="5"/>
         </w:numPr>
         <w:rPr>
-          <w:sz w:val="28"/>
-          <w:szCs w:val="28"/>
-        </w:rPr>
-      </w:pPr>
-      <w:r>
-        <w:rPr>
+          <w:b/>
+          <w:sz w:val="28"/>
+          <w:szCs w:val="28"/>
+        </w:rPr>
+      </w:pPr>
+      <w:r>
+        <w:rPr>
+          <w:b/>
           <w:sz w:val="28"/>
           <w:szCs w:val="28"/>
         </w:rPr>
@@ -598,12 +725,14 @@
           <w:numId w:val="5"/>
         </w:numPr>
         <w:rPr>
-          <w:sz w:val="28"/>
-          <w:szCs w:val="28"/>
-        </w:rPr>
-      </w:pPr>
-      <w:r>
-        <w:rPr>
+          <w:b/>
+          <w:sz w:val="28"/>
+          <w:szCs w:val="28"/>
+        </w:rPr>
+      </w:pPr>
+      <w:r>
+        <w:rPr>
+          <w:b/>
           <w:sz w:val="28"/>
           <w:szCs w:val="28"/>
         </w:rPr>
@@ -618,12 +747,14 @@
           <w:numId w:val="5"/>
         </w:numPr>
         <w:rPr>
-          <w:sz w:val="28"/>
-          <w:szCs w:val="28"/>
-        </w:rPr>
-      </w:pPr>
-      <w:r>
-        <w:rPr>
+          <w:b/>
+          <w:sz w:val="28"/>
+          <w:szCs w:val="28"/>
+        </w:rPr>
+      </w:pPr>
+      <w:r>
+        <w:rPr>
+          <w:b/>
           <w:sz w:val="28"/>
           <w:szCs w:val="28"/>
         </w:rPr>
@@ -852,7 +983,10 @@
     <w:p>
       <w:pPr>
         <w:pStyle w:val="ListParagraph"/>
-        <w:ind w:left="2160"/>
+        <w:numPr>
+          <w:ilvl w:val="0"/>
+          <w:numId w:val="13"/>
+        </w:numPr>
         <w:rPr>
           <w:sz w:val="28"/>
           <w:szCs w:val="28"/>
@@ -984,7 +1118,10 @@
     <w:p>
       <w:pPr>
         <w:pStyle w:val="ListParagraph"/>
-        <w:ind w:left="2160"/>
+        <w:numPr>
+          <w:ilvl w:val="0"/>
+          <w:numId w:val="13"/>
+        </w:numPr>
         <w:rPr>
           <w:sz w:val="28"/>
           <w:szCs w:val="28"/>
@@ -1084,7 +1221,6 @@
         </w:rPr>
         <w:t>.’</w:t>
       </w:r>
-      <w:proofErr w:type="gramStart"/>
       <w:r>
         <w:rPr>
           <w:b/>
@@ -1102,17 +1238,7 @@
           <w:sz w:val="28"/>
           <w:szCs w:val="28"/>
         </w:rPr>
-        <w:t>-file-extension</w:t>
-      </w:r>
-      <w:proofErr w:type="gramEnd"/>
-      <w:r>
-        <w:rPr>
-          <w:b/>
-          <w:i/>
-          <w:sz w:val="28"/>
-          <w:szCs w:val="28"/>
-        </w:rPr>
-        <w:t>’</w:t>
+        <w:t>-file-extension’</w:t>
       </w:r>
       <w:r>
         <w:rPr>
@@ -1477,18 +1603,17 @@
       </w:r>
       <w:r>
         <w:rPr>
-          <w:b/>
-          <w:sz w:val="28"/>
-          <w:szCs w:val="28"/>
-        </w:rPr>
-        <w:t>NORMALIZING</w:t>
-      </w:r>
-      <w:r>
-        <w:rPr>
-          <w:sz w:val="28"/>
-          <w:szCs w:val="28"/>
-        </w:rPr>
-        <w:t xml:space="preserve"> feature</w:t>
+          <w:sz w:val="28"/>
+          <w:szCs w:val="28"/>
+        </w:rPr>
+        <w:t xml:space="preserve">scripts to work. </w:t>
+      </w:r>
+      <w:r>
+        <w:rPr>
+          <w:sz w:val="28"/>
+          <w:szCs w:val="28"/>
+        </w:rPr>
+        <w:t>feature</w:t>
       </w:r>
     </w:p>
     <w:p>
@@ -1522,6 +1647,14 @@
       </w:r>
       <w:r>
         <w:rPr>
+          <w:b/>
+          <w:sz w:val="28"/>
+          <w:szCs w:val="28"/>
+        </w:rPr>
+        <w:t xml:space="preserve"> (and some of the data loading)</w:t>
+      </w:r>
+      <w:r>
+        <w:rPr>
           <w:sz w:val="28"/>
           <w:szCs w:val="28"/>
         </w:rPr>
@@ -2290,6 +2423,7 @@
           <w:sz w:val="28"/>
           <w:szCs w:val="28"/>
         </w:rPr>
+        <w:lastRenderedPageBreak/>
         <w:t xml:space="preserve">If you have a </w:t>
       </w:r>
       <w:r>
@@ -2377,16 +2511,7 @@
           <w:sz w:val="28"/>
           <w:szCs w:val="28"/>
         </w:rPr>
-        <w:t xml:space="preserve">[Remember that this must </w:t>
-      </w:r>
-      <w:r>
-        <w:rPr>
-          <w:b/>
-          <w:sz w:val="28"/>
-          <w:szCs w:val="28"/>
-        </w:rPr>
-        <w:lastRenderedPageBreak/>
-        <w:t>be formatted right that is ##°##’##” or ##°##’ where ## represents a decimal number or an integer]</w:t>
+        <w:t>[Remember that this must be formatted right that is ##°##’##” or ##°##’ where ## represents a decimal number or an integer]</w:t>
       </w:r>
     </w:p>
     <w:p>
@@ -2466,23 +2591,29 @@
     </w:p>
     <w:p>
       <w:pPr>
-        <w:ind w:left="720"/>
-        <w:rPr>
-          <w:b/>
-          <w:sz w:val="28"/>
-          <w:szCs w:val="28"/>
-        </w:rPr>
-      </w:pPr>
-    </w:p>
-    <w:p>
-      <w:pPr>
-        <w:ind w:left="720"/>
-        <w:rPr>
-          <w:b/>
-          <w:sz w:val="28"/>
-          <w:szCs w:val="28"/>
-        </w:rPr>
-      </w:pPr>
+        <w:pStyle w:val="ListParagraph"/>
+        <w:numPr>
+          <w:ilvl w:val="1"/>
+          <w:numId w:val="10"/>
+        </w:numPr>
+        <w:rPr>
+          <w:b/>
+          <w:sz w:val="28"/>
+          <w:szCs w:val="28"/>
+          <w:u w:val="single"/>
+        </w:rPr>
+      </w:pPr>
+    </w:p>
+    <w:p>
+      <w:pPr>
+        <w:rPr>
+          <w:b/>
+          <w:sz w:val="28"/>
+          <w:szCs w:val="28"/>
+        </w:rPr>
+      </w:pPr>
+      <w:bookmarkStart w:id="0" w:name="_GoBack"/>
+      <w:bookmarkEnd w:id="0"/>
     </w:p>
     <w:p>
       <w:pPr>
@@ -3250,6 +3381,119 @@
     </w:lvl>
   </w:abstractNum>
   <w:abstractNum w:abstractNumId="4" w15:restartNumberingAfterBreak="0">
+    <w:nsid w:val="2B0C13CE"/>
+    <w:multiLevelType w:val="hybridMultilevel"/>
+    <w:tmpl w:val="F30E17EE"/>
+    <w:lvl w:ilvl="0" w:tplc="1009000D">
+      <w:start w:val="1"/>
+      <w:numFmt w:val="bullet"/>
+      <w:lvlText w:val=""/>
+      <w:lvlJc w:val="left"/>
+      <w:pPr>
+        <w:ind w:left="2880" w:hanging="360"/>
+      </w:pPr>
+      <w:rPr>
+        <w:rFonts w:ascii="Wingdings" w:hAnsi="Wingdings" w:hint="default"/>
+      </w:rPr>
+    </w:lvl>
+    <w:lvl w:ilvl="1" w:tplc="10090003" w:tentative="1">
+      <w:start w:val="1"/>
+      <w:numFmt w:val="bullet"/>
+      <w:lvlText w:val="o"/>
+      <w:lvlJc w:val="left"/>
+      <w:pPr>
+        <w:ind w:left="3600" w:hanging="360"/>
+      </w:pPr>
+      <w:rPr>
+        <w:rFonts w:ascii="Courier New" w:hAnsi="Courier New" w:cs="Courier New" w:hint="default"/>
+      </w:rPr>
+    </w:lvl>
+    <w:lvl w:ilvl="2" w:tplc="10090005" w:tentative="1">
+      <w:start w:val="1"/>
+      <w:numFmt w:val="bullet"/>
+      <w:lvlText w:val=""/>
+      <w:lvlJc w:val="left"/>
+      <w:pPr>
+        <w:ind w:left="4320" w:hanging="360"/>
+      </w:pPr>
+      <w:rPr>
+        <w:rFonts w:ascii="Wingdings" w:hAnsi="Wingdings" w:hint="default"/>
+      </w:rPr>
+    </w:lvl>
+    <w:lvl w:ilvl="3" w:tplc="10090001" w:tentative="1">
+      <w:start w:val="1"/>
+      <w:numFmt w:val="bullet"/>
+      <w:lvlText w:val=""/>
+      <w:lvlJc w:val="left"/>
+      <w:pPr>
+        <w:ind w:left="5040" w:hanging="360"/>
+      </w:pPr>
+      <w:rPr>
+        <w:rFonts w:ascii="Symbol" w:hAnsi="Symbol" w:hint="default"/>
+      </w:rPr>
+    </w:lvl>
+    <w:lvl w:ilvl="4" w:tplc="10090003" w:tentative="1">
+      <w:start w:val="1"/>
+      <w:numFmt w:val="bullet"/>
+      <w:lvlText w:val="o"/>
+      <w:lvlJc w:val="left"/>
+      <w:pPr>
+        <w:ind w:left="5760" w:hanging="360"/>
+      </w:pPr>
+      <w:rPr>
+        <w:rFonts w:ascii="Courier New" w:hAnsi="Courier New" w:cs="Courier New" w:hint="default"/>
+      </w:rPr>
+    </w:lvl>
+    <w:lvl w:ilvl="5" w:tplc="10090005" w:tentative="1">
+      <w:start w:val="1"/>
+      <w:numFmt w:val="bullet"/>
+      <w:lvlText w:val=""/>
+      <w:lvlJc w:val="left"/>
+      <w:pPr>
+        <w:ind w:left="6480" w:hanging="360"/>
+      </w:pPr>
+      <w:rPr>
+        <w:rFonts w:ascii="Wingdings" w:hAnsi="Wingdings" w:hint="default"/>
+      </w:rPr>
+    </w:lvl>
+    <w:lvl w:ilvl="6" w:tplc="10090001" w:tentative="1">
+      <w:start w:val="1"/>
+      <w:numFmt w:val="bullet"/>
+      <w:lvlText w:val=""/>
+      <w:lvlJc w:val="left"/>
+      <w:pPr>
+        <w:ind w:left="7200" w:hanging="360"/>
+      </w:pPr>
+      <w:rPr>
+        <w:rFonts w:ascii="Symbol" w:hAnsi="Symbol" w:hint="default"/>
+      </w:rPr>
+    </w:lvl>
+    <w:lvl w:ilvl="7" w:tplc="10090003" w:tentative="1">
+      <w:start w:val="1"/>
+      <w:numFmt w:val="bullet"/>
+      <w:lvlText w:val="o"/>
+      <w:lvlJc w:val="left"/>
+      <w:pPr>
+        <w:ind w:left="7920" w:hanging="360"/>
+      </w:pPr>
+      <w:rPr>
+        <w:rFonts w:ascii="Courier New" w:hAnsi="Courier New" w:cs="Courier New" w:hint="default"/>
+      </w:rPr>
+    </w:lvl>
+    <w:lvl w:ilvl="8" w:tplc="10090005" w:tentative="1">
+      <w:start w:val="1"/>
+      <w:numFmt w:val="bullet"/>
+      <w:lvlText w:val=""/>
+      <w:lvlJc w:val="left"/>
+      <w:pPr>
+        <w:ind w:left="8640" w:hanging="360"/>
+      </w:pPr>
+      <w:rPr>
+        <w:rFonts w:ascii="Wingdings" w:hAnsi="Wingdings" w:hint="default"/>
+      </w:rPr>
+    </w:lvl>
+  </w:abstractNum>
+  <w:abstractNum w:abstractNumId="5" w15:restartNumberingAfterBreak="0">
     <w:nsid w:val="2D0A1A21"/>
     <w:multiLevelType w:val="hybridMultilevel"/>
     <w:tmpl w:val="212C1428"/>
@@ -3362,7 +3606,7 @@
       </w:rPr>
     </w:lvl>
   </w:abstractNum>
-  <w:abstractNum w:abstractNumId="5" w15:restartNumberingAfterBreak="0">
+  <w:abstractNum w:abstractNumId="6" w15:restartNumberingAfterBreak="0">
     <w:nsid w:val="418831FA"/>
     <w:multiLevelType w:val="hybridMultilevel"/>
     <w:tmpl w:val="075CA7FE"/>
@@ -3475,7 +3719,7 @@
       </w:rPr>
     </w:lvl>
   </w:abstractNum>
-  <w:abstractNum w:abstractNumId="6" w15:restartNumberingAfterBreak="0">
+  <w:abstractNum w:abstractNumId="7" w15:restartNumberingAfterBreak="0">
     <w:nsid w:val="52AD09B1"/>
     <w:multiLevelType w:val="hybridMultilevel"/>
     <w:tmpl w:val="F41A2F94"/>
@@ -3588,7 +3832,7 @@
       </w:rPr>
     </w:lvl>
   </w:abstractNum>
-  <w:abstractNum w:abstractNumId="7" w15:restartNumberingAfterBreak="0">
+  <w:abstractNum w:abstractNumId="8" w15:restartNumberingAfterBreak="0">
     <w:nsid w:val="5F405F09"/>
     <w:multiLevelType w:val="hybridMultilevel"/>
     <w:tmpl w:val="32565AD2"/>
@@ -3701,7 +3945,7 @@
       </w:rPr>
     </w:lvl>
   </w:abstractNum>
-  <w:abstractNum w:abstractNumId="8" w15:restartNumberingAfterBreak="0">
+  <w:abstractNum w:abstractNumId="9" w15:restartNumberingAfterBreak="0">
     <w:nsid w:val="6DF2215F"/>
     <w:multiLevelType w:val="hybridMultilevel"/>
     <w:tmpl w:val="E314F9C6"/>
@@ -3814,7 +4058,7 @@
       </w:rPr>
     </w:lvl>
   </w:abstractNum>
-  <w:abstractNum w:abstractNumId="9" w15:restartNumberingAfterBreak="0">
+  <w:abstractNum w:abstractNumId="10" w15:restartNumberingAfterBreak="0">
     <w:nsid w:val="72B72C92"/>
     <w:multiLevelType w:val="hybridMultilevel"/>
     <w:tmpl w:val="132A8F4C"/>
@@ -3927,7 +4171,7 @@
       </w:rPr>
     </w:lvl>
   </w:abstractNum>
-  <w:abstractNum w:abstractNumId="10" w15:restartNumberingAfterBreak="0">
+  <w:abstractNum w:abstractNumId="11" w15:restartNumberingAfterBreak="0">
     <w:nsid w:val="72B9012B"/>
     <w:multiLevelType w:val="hybridMultilevel"/>
     <w:tmpl w:val="0D9A1E36"/>
@@ -4040,7 +4284,7 @@
       </w:rPr>
     </w:lvl>
   </w:abstractNum>
-  <w:abstractNum w:abstractNumId="11" w15:restartNumberingAfterBreak="0">
+  <w:abstractNum w:abstractNumId="12" w15:restartNumberingAfterBreak="0">
     <w:nsid w:val="78286924"/>
     <w:multiLevelType w:val="hybridMultilevel"/>
     <w:tmpl w:val="CBBC7740"/>
@@ -4154,25 +4398,25 @@
     </w:lvl>
   </w:abstractNum>
   <w:num w:numId="1">
-    <w:abstractNumId w:val="11"/>
+    <w:abstractNumId w:val="12"/>
   </w:num>
   <w:num w:numId="2">
-    <w:abstractNumId w:val="5"/>
+    <w:abstractNumId w:val="6"/>
   </w:num>
   <w:num w:numId="3">
-    <w:abstractNumId w:val="8"/>
+    <w:abstractNumId w:val="9"/>
   </w:num>
   <w:num w:numId="4">
-    <w:abstractNumId w:val="9"/>
+    <w:abstractNumId w:val="10"/>
   </w:num>
   <w:num w:numId="5">
-    <w:abstractNumId w:val="7"/>
+    <w:abstractNumId w:val="8"/>
   </w:num>
   <w:num w:numId="6">
     <w:abstractNumId w:val="0"/>
   </w:num>
   <w:num w:numId="7">
-    <w:abstractNumId w:val="4"/>
+    <w:abstractNumId w:val="5"/>
   </w:num>
   <w:num w:numId="8">
     <w:abstractNumId w:val="2"/>
@@ -4184,10 +4428,13 @@
     <w:abstractNumId w:val="3"/>
   </w:num>
   <w:num w:numId="11">
-    <w:abstractNumId w:val="10"/>
+    <w:abstractNumId w:val="11"/>
   </w:num>
   <w:num w:numId="12">
-    <w:abstractNumId w:val="6"/>
+    <w:abstractNumId w:val="7"/>
+  </w:num>
+  <w:num w:numId="13">
+    <w:abstractNumId w:val="4"/>
   </w:num>
 </w:numbering>
 </file>
@@ -4893,7 +5140,7 @@
 </file>
 
 <file path=customXml/itemProps1.xml><?xml version="1.0" encoding="utf-8"?>
-<ds:datastoreItem xmlns:ds="http://schemas.openxmlformats.org/officeDocument/2006/customXml" ds:itemID="{396A70AA-6760-47C1-B52F-640CC8EB784E}">
+<ds:datastoreItem xmlns:ds="http://schemas.openxmlformats.org/officeDocument/2006/customXml" ds:itemID="{899F7384-26F8-4185-ADFF-747EE5171151}">
   <ds:schemaRefs>
     <ds:schemaRef ds:uri="http://schemas.openxmlformats.org/officeDocument/2006/bibliography"/>
   </ds:schemaRefs>

</xml_diff>

<commit_message>
Finished How to use section of documentation, need to write the technical details still.
</commit_message>
<xml_diff>
--- a/Beta_final/Data_Processor documentation.docx
+++ b/Beta_final/Data_Processor documentation.docx
@@ -656,6 +656,52 @@
         </w:rPr>
         <w:t xml:space="preserve">To use the scripts you would need to run them from the command line or using your desired IDE. </w:t>
       </w:r>
+      <w:r>
+        <w:rPr>
+          <w:sz w:val="28"/>
+          <w:szCs w:val="28"/>
+        </w:rPr>
+        <w:t xml:space="preserve">I suggest downloading the community version of </w:t>
+      </w:r>
+      <w:proofErr w:type="spellStart"/>
+      <w:r>
+        <w:rPr>
+          <w:sz w:val="28"/>
+          <w:szCs w:val="28"/>
+        </w:rPr>
+        <w:t>PyCharm</w:t>
+      </w:r>
+      <w:proofErr w:type="spellEnd"/>
+      <w:r>
+        <w:rPr>
+          <w:sz w:val="28"/>
+          <w:szCs w:val="28"/>
+        </w:rPr>
+        <w:t xml:space="preserve"> and using that for the purpose of running these scripts. The following link is a video on how to setup </w:t>
+      </w:r>
+      <w:proofErr w:type="spellStart"/>
+      <w:r>
+        <w:rPr>
+          <w:sz w:val="28"/>
+          <w:szCs w:val="28"/>
+        </w:rPr>
+        <w:t>PyCharm</w:t>
+      </w:r>
+      <w:proofErr w:type="spellEnd"/>
+      <w:r>
+        <w:rPr>
+          <w:sz w:val="28"/>
+          <w:szCs w:val="28"/>
+        </w:rPr>
+        <w:t xml:space="preserve"> and run your scripts with it </w:t>
+      </w:r>
+      <w:r>
+        <w:rPr>
+          <w:sz w:val="28"/>
+          <w:szCs w:val="28"/>
+        </w:rPr>
+        <w:t>https://www.youtube.com/watch?v=JLfd9LOdu_U</w:t>
+      </w:r>
     </w:p>
     <w:p>
       <w:pPr>
@@ -682,13 +728,15 @@
         </w:numPr>
         <w:rPr>
           <w:b/>
-          <w:sz w:val="28"/>
-          <w:szCs w:val="28"/>
-        </w:rPr>
-      </w:pPr>
-      <w:r>
-        <w:rPr>
-          <w:b/>
+          <w:color w:val="0070C0"/>
+          <w:sz w:val="28"/>
+          <w:szCs w:val="28"/>
+        </w:rPr>
+      </w:pPr>
+      <w:r>
+        <w:rPr>
+          <w:b/>
+          <w:color w:val="0070C0"/>
           <w:sz w:val="28"/>
           <w:szCs w:val="28"/>
         </w:rPr>
@@ -704,13 +752,15 @@
         </w:numPr>
         <w:rPr>
           <w:b/>
-          <w:sz w:val="28"/>
-          <w:szCs w:val="28"/>
-        </w:rPr>
-      </w:pPr>
-      <w:r>
-        <w:rPr>
-          <w:b/>
+          <w:color w:val="0070C0"/>
+          <w:sz w:val="28"/>
+          <w:szCs w:val="28"/>
+        </w:rPr>
+      </w:pPr>
+      <w:r>
+        <w:rPr>
+          <w:b/>
+          <w:color w:val="0070C0"/>
           <w:sz w:val="28"/>
           <w:szCs w:val="28"/>
         </w:rPr>
@@ -726,13 +776,15 @@
         </w:numPr>
         <w:rPr>
           <w:b/>
-          <w:sz w:val="28"/>
-          <w:szCs w:val="28"/>
-        </w:rPr>
-      </w:pPr>
-      <w:r>
-        <w:rPr>
-          <w:b/>
+          <w:color w:val="0070C0"/>
+          <w:sz w:val="28"/>
+          <w:szCs w:val="28"/>
+        </w:rPr>
+      </w:pPr>
+      <w:r>
+        <w:rPr>
+          <w:b/>
+          <w:color w:val="0070C0"/>
           <w:sz w:val="28"/>
           <w:szCs w:val="28"/>
         </w:rPr>
@@ -748,13 +800,15 @@
         </w:numPr>
         <w:rPr>
           <w:b/>
-          <w:sz w:val="28"/>
-          <w:szCs w:val="28"/>
-        </w:rPr>
-      </w:pPr>
-      <w:r>
-        <w:rPr>
-          <w:b/>
+          <w:color w:val="0070C0"/>
+          <w:sz w:val="28"/>
+          <w:szCs w:val="28"/>
+        </w:rPr>
+      </w:pPr>
+      <w:r>
+        <w:rPr>
+          <w:b/>
+          <w:color w:val="0070C0"/>
           <w:sz w:val="28"/>
           <w:szCs w:val="28"/>
         </w:rPr>
@@ -764,21 +818,221 @@
     <w:p>
       <w:pPr>
         <w:ind w:left="1080"/>
-        <w:rPr>
-          <w:b/>
-          <w:sz w:val="28"/>
-          <w:szCs w:val="28"/>
+        <w:jc w:val="center"/>
+        <w:rPr>
+          <w:b/>
+          <w:color w:val="0070C0"/>
+          <w:sz w:val="32"/>
+          <w:szCs w:val="32"/>
           <w:u w:val="single"/>
         </w:rPr>
       </w:pPr>
       <w:r>
         <w:rPr>
           <w:b/>
-          <w:sz w:val="28"/>
-          <w:szCs w:val="28"/>
+          <w:color w:val="0070C0"/>
+          <w:sz w:val="32"/>
+          <w:szCs w:val="32"/>
           <w:u w:val="single"/>
         </w:rPr>
         <w:t>CommandLine_Handler.py:</w:t>
+      </w:r>
+    </w:p>
+    <w:p>
+      <w:pPr>
+        <w:ind w:left="1080"/>
+        <w:rPr>
+          <w:b/>
+          <w:sz w:val="28"/>
+          <w:szCs w:val="28"/>
+        </w:rPr>
+      </w:pPr>
+      <w:r>
+        <w:rPr>
+          <w:sz w:val="28"/>
+          <w:szCs w:val="28"/>
+        </w:rPr>
+        <w:tab/>
+      </w:r>
+      <w:r>
+        <w:rPr>
+          <w:b/>
+          <w:sz w:val="28"/>
+          <w:szCs w:val="28"/>
+        </w:rPr>
+        <w:t>This script will need you to supply at least</w:t>
+      </w:r>
+      <w:r>
+        <w:rPr>
+          <w:b/>
+          <w:sz w:val="28"/>
+          <w:szCs w:val="28"/>
+        </w:rPr>
+        <w:t xml:space="preserve"> command-line</w:t>
+      </w:r>
+      <w:r>
+        <w:rPr>
+          <w:b/>
+          <w:sz w:val="28"/>
+          <w:szCs w:val="28"/>
+        </w:rPr>
+        <w:t xml:space="preserve"> 2 arguments;</w:t>
+      </w:r>
+    </w:p>
+    <w:p>
+      <w:pPr>
+        <w:pStyle w:val="ListParagraph"/>
+        <w:numPr>
+          <w:ilvl w:val="0"/>
+          <w:numId w:val="6"/>
+        </w:numPr>
+        <w:rPr>
+          <w:sz w:val="28"/>
+          <w:szCs w:val="28"/>
+        </w:rPr>
+      </w:pPr>
+      <w:r>
+        <w:rPr>
+          <w:b/>
+          <w:sz w:val="28"/>
+          <w:szCs w:val="28"/>
+        </w:rPr>
+        <w:t>The first argument</w:t>
+      </w:r>
+      <w:r>
+        <w:rPr>
+          <w:sz w:val="28"/>
+          <w:szCs w:val="28"/>
+        </w:rPr>
+        <w:t xml:space="preserve"> needs to be the full file path to the input data. It could be the path to a file which you wish to load or a folder containing multiple files which you wish to convert into the format of the template which you have created.</w:t>
+      </w:r>
+    </w:p>
+    <w:p>
+      <w:pPr>
+        <w:pStyle w:val="ListParagraph"/>
+        <w:numPr>
+          <w:ilvl w:val="0"/>
+          <w:numId w:val="6"/>
+        </w:numPr>
+        <w:rPr>
+          <w:sz w:val="28"/>
+          <w:szCs w:val="28"/>
+        </w:rPr>
+      </w:pPr>
+      <w:r>
+        <w:rPr>
+          <w:b/>
+          <w:sz w:val="28"/>
+          <w:szCs w:val="28"/>
+        </w:rPr>
+        <w:t>The second argument</w:t>
+      </w:r>
+      <w:r>
+        <w:rPr>
+          <w:sz w:val="28"/>
+          <w:szCs w:val="28"/>
+        </w:rPr>
+        <w:t xml:space="preserve"> needs to be the full file path to the template file which the input will be loaded into.</w:t>
+      </w:r>
+    </w:p>
+    <w:p>
+      <w:pPr>
+        <w:ind w:left="1800"/>
+        <w:rPr>
+          <w:b/>
+          <w:sz w:val="28"/>
+          <w:szCs w:val="28"/>
+        </w:rPr>
+      </w:pPr>
+      <w:r>
+        <w:rPr>
+          <w:b/>
+          <w:sz w:val="28"/>
+          <w:szCs w:val="28"/>
+          <w:u w:val="single"/>
+        </w:rPr>
+        <w:t>NOTE:</w:t>
+      </w:r>
+      <w:r>
+        <w:rPr>
+          <w:b/>
+          <w:sz w:val="28"/>
+          <w:szCs w:val="28"/>
+        </w:rPr>
+        <w:t xml:space="preserve"> The next 2 arguments are optional</w:t>
+      </w:r>
+    </w:p>
+    <w:p>
+      <w:pPr>
+        <w:pStyle w:val="ListParagraph"/>
+        <w:numPr>
+          <w:ilvl w:val="0"/>
+          <w:numId w:val="7"/>
+        </w:numPr>
+        <w:rPr>
+          <w:b/>
+          <w:sz w:val="28"/>
+          <w:szCs w:val="28"/>
+        </w:rPr>
+      </w:pPr>
+      <w:r>
+        <w:rPr>
+          <w:b/>
+          <w:sz w:val="28"/>
+          <w:szCs w:val="28"/>
+        </w:rPr>
+        <w:t>The third argument</w:t>
+      </w:r>
+      <w:r>
+        <w:rPr>
+          <w:sz w:val="28"/>
+          <w:szCs w:val="28"/>
+        </w:rPr>
+        <w:t xml:space="preserve"> needs to be the full file path to the .JSON map file for the input file(s) which you are loading in the template</w:t>
+      </w:r>
+    </w:p>
+    <w:p>
+      <w:pPr>
+        <w:pStyle w:val="ListParagraph"/>
+        <w:numPr>
+          <w:ilvl w:val="0"/>
+          <w:numId w:val="7"/>
+        </w:numPr>
+        <w:rPr>
+          <w:b/>
+          <w:sz w:val="28"/>
+          <w:szCs w:val="28"/>
+        </w:rPr>
+      </w:pPr>
+      <w:r>
+        <w:rPr>
+          <w:b/>
+          <w:sz w:val="28"/>
+          <w:szCs w:val="28"/>
+        </w:rPr>
+        <w:t xml:space="preserve">The fourth argument </w:t>
+      </w:r>
+      <w:r>
+        <w:rPr>
+          <w:sz w:val="28"/>
+          <w:szCs w:val="28"/>
+        </w:rPr>
+        <w:t>needs to be a number which represents what row in the template file contains the column headers (</w:t>
+      </w:r>
+      <w:r>
+        <w:rPr>
+          <w:b/>
+          <w:sz w:val="28"/>
+          <w:szCs w:val="28"/>
+        </w:rPr>
+        <w:t>NOTE: IF THIS IS NOT SUPPLIED IT DEFAULTS TO 1</w:t>
+      </w:r>
+      <w:r>
+        <w:rPr>
+          <w:sz w:val="28"/>
+          <w:szCs w:val="28"/>
+        </w:rPr>
+        <w:t>)</w:t>
       </w:r>
     </w:p>
     <w:p>
@@ -922,7 +1176,22 @@
           <w:sz w:val="28"/>
           <w:szCs w:val="28"/>
         </w:rPr>
-        <w:t>This script will make a directory called ‘</w:t>
+        <w:lastRenderedPageBreak/>
+        <w:t>This script will make a directory</w:t>
+      </w:r>
+      <w:r>
+        <w:rPr>
+          <w:sz w:val="28"/>
+          <w:szCs w:val="28"/>
+        </w:rPr>
+        <w:t xml:space="preserve"> (folder)</w:t>
+      </w:r>
+      <w:r>
+        <w:rPr>
+          <w:sz w:val="28"/>
+          <w:szCs w:val="28"/>
+        </w:rPr>
+        <w:t xml:space="preserve"> called ‘</w:t>
       </w:r>
       <w:r>
         <w:rPr>
@@ -1202,6 +1471,506 @@
           <w:sz w:val="28"/>
           <w:szCs w:val="28"/>
         </w:rPr>
+        <w:t>‘template filename’</w:t>
+      </w:r>
+      <w:r>
+        <w:rPr>
+          <w:sz w:val="28"/>
+          <w:szCs w:val="28"/>
+        </w:rPr>
+        <w:t>.</w:t>
+      </w:r>
+      <w:r>
+        <w:rPr>
+          <w:b/>
+          <w:sz w:val="28"/>
+          <w:szCs w:val="28"/>
+        </w:rPr>
+        <w:t>csv</w:t>
+      </w:r>
+      <w:r>
+        <w:rPr>
+          <w:sz w:val="28"/>
+          <w:szCs w:val="28"/>
+        </w:rPr>
+        <w:t>)</w:t>
+      </w:r>
+    </w:p>
+    <w:p>
+      <w:pPr>
+        <w:ind w:left="720"/>
+        <w:rPr>
+          <w:b/>
+          <w:i/>
+          <w:sz w:val="28"/>
+          <w:szCs w:val="28"/>
+        </w:rPr>
+      </w:pPr>
+      <w:r>
+        <w:rPr>
+          <w:b/>
+          <w:i/>
+          <w:sz w:val="28"/>
+          <w:szCs w:val="28"/>
+        </w:rPr>
+        <w:t xml:space="preserve">NOTE: When running this script it will ask you to supply the format for time, </w:t>
+      </w:r>
+      <w:proofErr w:type="spellStart"/>
+      <w:r>
+        <w:rPr>
+          <w:b/>
+          <w:i/>
+          <w:sz w:val="28"/>
+          <w:szCs w:val="28"/>
+        </w:rPr>
+        <w:t>datetime</w:t>
+      </w:r>
+      <w:proofErr w:type="spellEnd"/>
+      <w:r>
+        <w:rPr>
+          <w:b/>
+          <w:i/>
+          <w:sz w:val="28"/>
+          <w:szCs w:val="28"/>
+        </w:rPr>
+        <w:t xml:space="preserve"> and date</w:t>
+      </w:r>
+      <w:r>
+        <w:rPr>
+          <w:b/>
+          <w:i/>
+          <w:sz w:val="28"/>
+          <w:szCs w:val="28"/>
+        </w:rPr>
+        <w:t xml:space="preserve"> </w:t>
+      </w:r>
+      <w:r>
+        <w:rPr>
+          <w:b/>
+          <w:i/>
+          <w:sz w:val="28"/>
+          <w:szCs w:val="28"/>
+        </w:rPr>
+        <w:t>fields, if this is not known by the user, it can be skipped by the user and the script will infer the format which it does correctly at least 95% of the time</w:t>
+      </w:r>
+    </w:p>
+    <w:p>
+      <w:pPr>
+        <w:ind w:left="720"/>
+        <w:rPr>
+          <w:b/>
+          <w:i/>
+          <w:sz w:val="28"/>
+          <w:szCs w:val="28"/>
+        </w:rPr>
+      </w:pPr>
+    </w:p>
+    <w:p>
+      <w:pPr>
+        <w:ind w:left="1080"/>
+        <w:jc w:val="center"/>
+        <w:rPr>
+          <w:b/>
+          <w:color w:val="0070C0"/>
+          <w:sz w:val="32"/>
+          <w:szCs w:val="32"/>
+          <w:u w:val="single"/>
+        </w:rPr>
+      </w:pPr>
+      <w:r>
+        <w:rPr>
+          <w:b/>
+          <w:color w:val="0070C0"/>
+          <w:sz w:val="32"/>
+          <w:szCs w:val="32"/>
+          <w:u w:val="single"/>
+        </w:rPr>
+        <w:t>Main</w:t>
+      </w:r>
+      <w:r>
+        <w:rPr>
+          <w:b/>
+          <w:color w:val="0070C0"/>
+          <w:sz w:val="32"/>
+          <w:szCs w:val="32"/>
+          <w:u w:val="single"/>
+        </w:rPr>
+        <w:t>.py:</w:t>
+      </w:r>
+    </w:p>
+    <w:p>
+      <w:pPr>
+        <w:ind w:left="1080"/>
+        <w:rPr>
+          <w:b/>
+          <w:sz w:val="28"/>
+          <w:szCs w:val="28"/>
+        </w:rPr>
+      </w:pPr>
+      <w:r>
+        <w:rPr>
+          <w:sz w:val="28"/>
+          <w:szCs w:val="28"/>
+        </w:rPr>
+        <w:tab/>
+      </w:r>
+      <w:r>
+        <w:rPr>
+          <w:b/>
+          <w:sz w:val="28"/>
+          <w:szCs w:val="28"/>
+        </w:rPr>
+        <w:t>This script will need you to supply at least 2</w:t>
+      </w:r>
+      <w:r>
+        <w:rPr>
+          <w:b/>
+          <w:sz w:val="28"/>
+          <w:szCs w:val="28"/>
+        </w:rPr>
+        <w:t xml:space="preserve"> fields to the Loader_Config.ini file</w:t>
+      </w:r>
+      <w:r>
+        <w:rPr>
+          <w:b/>
+          <w:sz w:val="28"/>
+          <w:szCs w:val="28"/>
+        </w:rPr>
+        <w:t>;</w:t>
+      </w:r>
+    </w:p>
+    <w:p>
+      <w:pPr>
+        <w:pStyle w:val="ListParagraph"/>
+        <w:numPr>
+          <w:ilvl w:val="0"/>
+          <w:numId w:val="14"/>
+        </w:numPr>
+        <w:rPr>
+          <w:b/>
+          <w:sz w:val="28"/>
+          <w:szCs w:val="28"/>
+        </w:rPr>
+      </w:pPr>
+      <w:r>
+        <w:rPr>
+          <w:b/>
+          <w:sz w:val="28"/>
+          <w:szCs w:val="28"/>
+        </w:rPr>
+        <w:t>INPUT_FILE_PATH. This field is in the [INPUT_INFO] section of the Loader_Config.ini file, and here you would need to supply the path to the file containing the data which you would like to load into the template (simply copy the path to the file you want to load and paste it right after the ‘=’ sign.)</w:t>
+      </w:r>
+    </w:p>
+    <w:p>
+      <w:pPr>
+        <w:pStyle w:val="ListParagraph"/>
+        <w:numPr>
+          <w:ilvl w:val="0"/>
+          <w:numId w:val="14"/>
+        </w:numPr>
+        <w:rPr>
+          <w:b/>
+          <w:sz w:val="28"/>
+          <w:szCs w:val="28"/>
+        </w:rPr>
+      </w:pPr>
+      <w:r>
+        <w:rPr>
+          <w:b/>
+          <w:sz w:val="28"/>
+          <w:szCs w:val="28"/>
+        </w:rPr>
+        <w:t xml:space="preserve">TEMPLATE_PATH. This field is in the [TEMPLATE_INFO] section of the Loader_Config.ini file, and here you need the supply the path to the Template which you wish to transfer the data from the input file into </w:t>
+      </w:r>
+      <w:r>
+        <w:rPr>
+          <w:b/>
+          <w:sz w:val="28"/>
+          <w:szCs w:val="28"/>
+        </w:rPr>
+        <w:t>(simply copy the path to the file you want to load and paste it right after the ‘=’ sign.)</w:t>
+      </w:r>
+    </w:p>
+    <w:p>
+      <w:pPr>
+        <w:ind w:left="1440"/>
+        <w:rPr>
+          <w:b/>
+          <w:sz w:val="28"/>
+          <w:szCs w:val="28"/>
+        </w:rPr>
+      </w:pPr>
+      <w:r>
+        <w:rPr>
+          <w:b/>
+          <w:sz w:val="28"/>
+          <w:szCs w:val="28"/>
+        </w:rPr>
+        <w:t>NOTE: Additionally you may supply the INPUT_FILE_MAP, the TEMPLATE_MAP_PATH and/or the TEMPLATE_HEADER_ROW if need be. [If the TEMPLATE_HEADER_ROW is not one</w:t>
+      </w:r>
+      <w:r>
+        <w:rPr>
+          <w:b/>
+          <w:sz w:val="28"/>
+          <w:szCs w:val="28"/>
+        </w:rPr>
+        <w:t xml:space="preserve"> </w:t>
+      </w:r>
+      <w:r>
+        <w:rPr>
+          <w:b/>
+          <w:sz w:val="28"/>
+          <w:szCs w:val="28"/>
+        </w:rPr>
+        <w:t>(1) it is necessary that you change it to the right number, but for the other two fields, the script will generate them for you if they do not exist already]</w:t>
+      </w:r>
+    </w:p>
+    <w:p>
+      <w:pPr>
+        <w:pStyle w:val="ListParagraph"/>
+        <w:numPr>
+          <w:ilvl w:val="0"/>
+          <w:numId w:val="9"/>
+        </w:numPr>
+        <w:rPr>
+          <w:sz w:val="28"/>
+          <w:szCs w:val="28"/>
+        </w:rPr>
+      </w:pPr>
+      <w:r>
+        <w:rPr>
+          <w:sz w:val="28"/>
+          <w:szCs w:val="28"/>
+        </w:rPr>
+        <w:t xml:space="preserve">This script will copy the data from an input file and load it into the supplied path for a template file. It will ask the user questions to know where the fields which are in the template </w:t>
+      </w:r>
+      <w:r>
+        <w:rPr>
+          <w:sz w:val="28"/>
+          <w:szCs w:val="28"/>
+        </w:rPr>
+        <w:t>are located in the input file</w:t>
+      </w:r>
+      <w:r>
+        <w:rPr>
+          <w:sz w:val="28"/>
+          <w:szCs w:val="28"/>
+        </w:rPr>
+        <w:t>.</w:t>
+      </w:r>
+    </w:p>
+    <w:p>
+      <w:pPr>
+        <w:pStyle w:val="ListParagraph"/>
+        <w:numPr>
+          <w:ilvl w:val="0"/>
+          <w:numId w:val="9"/>
+        </w:numPr>
+        <w:rPr>
+          <w:sz w:val="28"/>
+          <w:szCs w:val="28"/>
+        </w:rPr>
+      </w:pPr>
+      <w:r>
+        <w:rPr>
+          <w:sz w:val="28"/>
+          <w:szCs w:val="28"/>
+        </w:rPr>
+        <w:lastRenderedPageBreak/>
+        <w:t xml:space="preserve">The script will also </w:t>
+      </w:r>
+      <w:r>
+        <w:rPr>
+          <w:b/>
+          <w:sz w:val="28"/>
+          <w:szCs w:val="28"/>
+        </w:rPr>
+        <w:t>normalize</w:t>
+      </w:r>
+      <w:r>
+        <w:rPr>
+          <w:sz w:val="28"/>
+          <w:szCs w:val="28"/>
+        </w:rPr>
+        <w:t xml:space="preserve"> the data, but there is a lot of limitation to this feature, this can be seen in the </w:t>
+      </w:r>
+      <w:r>
+        <w:rPr>
+          <w:b/>
+          <w:sz w:val="28"/>
+          <w:szCs w:val="28"/>
+        </w:rPr>
+        <w:t xml:space="preserve">LIMITATIONS </w:t>
+      </w:r>
+      <w:r>
+        <w:rPr>
+          <w:sz w:val="28"/>
+          <w:szCs w:val="28"/>
+        </w:rPr>
+        <w:t>section of this document</w:t>
+      </w:r>
+    </w:p>
+    <w:p>
+      <w:pPr>
+        <w:pStyle w:val="ListParagraph"/>
+        <w:numPr>
+          <w:ilvl w:val="0"/>
+          <w:numId w:val="9"/>
+        </w:numPr>
+        <w:rPr>
+          <w:sz w:val="28"/>
+          <w:szCs w:val="28"/>
+        </w:rPr>
+      </w:pPr>
+      <w:r>
+        <w:rPr>
+          <w:sz w:val="28"/>
+          <w:szCs w:val="28"/>
+        </w:rPr>
+        <w:t xml:space="preserve">This script </w:t>
+      </w:r>
+      <w:r>
+        <w:rPr>
+          <w:sz w:val="28"/>
+          <w:szCs w:val="28"/>
+        </w:rPr>
+        <w:t>will store the normalized file</w:t>
+      </w:r>
+      <w:r>
+        <w:rPr>
+          <w:sz w:val="28"/>
+          <w:szCs w:val="28"/>
+        </w:rPr>
+        <w:t xml:space="preserve"> and the loaded template file</w:t>
+      </w:r>
+      <w:r>
+        <w:rPr>
+          <w:sz w:val="28"/>
+          <w:szCs w:val="28"/>
+        </w:rPr>
+        <w:t xml:space="preserve"> in the same directory</w:t>
+      </w:r>
+      <w:r>
+        <w:rPr>
+          <w:sz w:val="28"/>
+          <w:szCs w:val="28"/>
+        </w:rPr>
+        <w:t xml:space="preserve"> (folder)</w:t>
+      </w:r>
+      <w:r>
+        <w:rPr>
+          <w:sz w:val="28"/>
+          <w:szCs w:val="28"/>
+        </w:rPr>
+        <w:t xml:space="preserve"> as the </w:t>
+      </w:r>
+      <w:r>
+        <w:rPr>
+          <w:sz w:val="28"/>
+          <w:szCs w:val="28"/>
+        </w:rPr>
+        <w:t>original template</w:t>
+      </w:r>
+      <w:r>
+        <w:rPr>
+          <w:sz w:val="28"/>
+          <w:szCs w:val="28"/>
+        </w:rPr>
+        <w:t xml:space="preserve"> file</w:t>
+      </w:r>
+      <w:r>
+        <w:rPr>
+          <w:sz w:val="28"/>
+          <w:szCs w:val="28"/>
+        </w:rPr>
+        <w:t xml:space="preserve"> (which is the empty template file)</w:t>
+      </w:r>
+      <w:r>
+        <w:rPr>
+          <w:sz w:val="28"/>
+          <w:szCs w:val="28"/>
+        </w:rPr>
+        <w:t>.</w:t>
+      </w:r>
+      <w:r>
+        <w:rPr>
+          <w:sz w:val="28"/>
+          <w:szCs w:val="28"/>
+        </w:rPr>
+        <w:t xml:space="preserve"> </w:t>
+      </w:r>
+    </w:p>
+    <w:p>
+      <w:pPr>
+        <w:pStyle w:val="ListParagraph"/>
+        <w:numPr>
+          <w:ilvl w:val="0"/>
+          <w:numId w:val="13"/>
+        </w:numPr>
+        <w:rPr>
+          <w:sz w:val="28"/>
+          <w:szCs w:val="28"/>
+        </w:rPr>
+      </w:pPr>
+      <w:r>
+        <w:rPr>
+          <w:sz w:val="28"/>
+          <w:szCs w:val="28"/>
+        </w:rPr>
+        <w:t xml:space="preserve">The </w:t>
+      </w:r>
+      <w:r>
+        <w:rPr>
+          <w:b/>
+          <w:sz w:val="28"/>
+          <w:szCs w:val="28"/>
+        </w:rPr>
+        <w:t>loaded</w:t>
+      </w:r>
+      <w:r>
+        <w:rPr>
+          <w:sz w:val="28"/>
+          <w:szCs w:val="28"/>
+        </w:rPr>
+        <w:t xml:space="preserve"> </w:t>
+      </w:r>
+      <w:r>
+        <w:rPr>
+          <w:sz w:val="28"/>
+          <w:szCs w:val="28"/>
+        </w:rPr>
+        <w:t>template file will have</w:t>
+      </w:r>
+      <w:r>
+        <w:rPr>
+          <w:sz w:val="28"/>
+          <w:szCs w:val="28"/>
+        </w:rPr>
+        <w:t xml:space="preserve"> the naming convention (‘</w:t>
+      </w:r>
+      <w:r>
+        <w:rPr>
+          <w:b/>
+          <w:i/>
+          <w:sz w:val="28"/>
+          <w:szCs w:val="28"/>
+        </w:rPr>
+        <w:t>input filename’</w:t>
+      </w:r>
+      <w:r>
+        <w:rPr>
+          <w:sz w:val="28"/>
+          <w:szCs w:val="28"/>
+        </w:rPr>
+        <w:t>-</w:t>
+      </w:r>
+      <w:r>
+        <w:rPr>
+          <w:b/>
+          <w:i/>
+          <w:sz w:val="28"/>
+          <w:szCs w:val="28"/>
+        </w:rPr>
         <w:t xml:space="preserve">‘template </w:t>
       </w:r>
       <w:proofErr w:type="spellStart"/>
@@ -1221,6 +1990,7 @@
         </w:rPr>
         <w:t>.’</w:t>
       </w:r>
+      <w:proofErr w:type="gramStart"/>
       <w:r>
         <w:rPr>
           <w:b/>
@@ -1238,7 +2008,17 @@
           <w:sz w:val="28"/>
           <w:szCs w:val="28"/>
         </w:rPr>
-        <w:t>-file-extension’</w:t>
+        <w:t>-file-extension</w:t>
+      </w:r>
+      <w:proofErr w:type="gramEnd"/>
+      <w:r>
+        <w:rPr>
+          <w:b/>
+          <w:i/>
+          <w:sz w:val="28"/>
+          <w:szCs w:val="28"/>
+        </w:rPr>
+        <w:t>’</w:t>
       </w:r>
       <w:r>
         <w:rPr>
@@ -1247,10 +2027,238 @@
         </w:rPr>
         <w:t>)</w:t>
       </w:r>
+      <w:r>
+        <w:rPr>
+          <w:sz w:val="28"/>
+          <w:szCs w:val="28"/>
+        </w:rPr>
+        <w:t>.</w:t>
+      </w:r>
+    </w:p>
+    <w:p>
+      <w:pPr>
+        <w:pStyle w:val="ListParagraph"/>
+        <w:numPr>
+          <w:ilvl w:val="0"/>
+          <w:numId w:val="13"/>
+        </w:numPr>
+        <w:rPr>
+          <w:sz w:val="28"/>
+          <w:szCs w:val="28"/>
+        </w:rPr>
+      </w:pPr>
+      <w:r>
+        <w:rPr>
+          <w:sz w:val="28"/>
+          <w:szCs w:val="28"/>
+        </w:rPr>
+        <w:t xml:space="preserve">The </w:t>
+      </w:r>
+      <w:r>
+        <w:rPr>
+          <w:b/>
+          <w:sz w:val="28"/>
+          <w:szCs w:val="28"/>
+        </w:rPr>
+        <w:t>Normalized</w:t>
+      </w:r>
+      <w:r>
+        <w:rPr>
+          <w:sz w:val="28"/>
+          <w:szCs w:val="28"/>
+        </w:rPr>
+        <w:t xml:space="preserve"> </w:t>
+      </w:r>
+      <w:r>
+        <w:rPr>
+          <w:sz w:val="28"/>
+          <w:szCs w:val="28"/>
+        </w:rPr>
+        <w:t>template file will have</w:t>
+      </w:r>
+      <w:r>
+        <w:rPr>
+          <w:sz w:val="28"/>
+          <w:szCs w:val="28"/>
+        </w:rPr>
+        <w:t xml:space="preserve"> the naming convention </w:t>
+      </w:r>
+      <w:r>
+        <w:rPr>
+          <w:b/>
+          <w:i/>
+          <w:sz w:val="28"/>
+          <w:szCs w:val="28"/>
+        </w:rPr>
+        <w:t>(_normalized</w:t>
+      </w:r>
+      <w:r>
+        <w:rPr>
+          <w:sz w:val="28"/>
+          <w:szCs w:val="28"/>
+        </w:rPr>
+        <w:t>-</w:t>
+      </w:r>
+      <w:r>
+        <w:rPr>
+          <w:sz w:val="28"/>
+          <w:szCs w:val="28"/>
+        </w:rPr>
+        <w:t>‘</w:t>
+      </w:r>
+      <w:r>
+        <w:rPr>
+          <w:b/>
+          <w:i/>
+          <w:sz w:val="28"/>
+          <w:szCs w:val="28"/>
+        </w:rPr>
+        <w:t>input filename’</w:t>
+      </w:r>
+      <w:r>
+        <w:rPr>
+          <w:sz w:val="28"/>
+          <w:szCs w:val="28"/>
+        </w:rPr>
+        <w:t>-</w:t>
+      </w:r>
+      <w:r>
+        <w:rPr>
+          <w:b/>
+          <w:i/>
+          <w:sz w:val="28"/>
+          <w:szCs w:val="28"/>
+        </w:rPr>
+        <w:t>‘template filename’</w:t>
+      </w:r>
+      <w:r>
+        <w:rPr>
+          <w:sz w:val="28"/>
+          <w:szCs w:val="28"/>
+        </w:rPr>
+        <w:t>.</w:t>
+      </w:r>
+      <w:r>
+        <w:rPr>
+          <w:b/>
+          <w:sz w:val="28"/>
+          <w:szCs w:val="28"/>
+        </w:rPr>
+        <w:t>csv</w:t>
+      </w:r>
+      <w:r>
+        <w:rPr>
+          <w:sz w:val="28"/>
+          <w:szCs w:val="28"/>
+        </w:rPr>
+        <w:t>)</w:t>
+      </w:r>
+    </w:p>
+    <w:p>
+      <w:pPr>
+        <w:ind w:left="720"/>
+        <w:rPr>
+          <w:b/>
+          <w:i/>
+          <w:sz w:val="28"/>
+          <w:szCs w:val="28"/>
+        </w:rPr>
+      </w:pPr>
+      <w:r>
+        <w:rPr>
+          <w:b/>
+          <w:i/>
+          <w:sz w:val="28"/>
+          <w:szCs w:val="28"/>
+        </w:rPr>
+        <w:t xml:space="preserve">NOTE: When running this script it will ask you to supply the format for time, </w:t>
+      </w:r>
+      <w:proofErr w:type="spellStart"/>
+      <w:r>
+        <w:rPr>
+          <w:b/>
+          <w:i/>
+          <w:sz w:val="28"/>
+          <w:szCs w:val="28"/>
+        </w:rPr>
+        <w:t>datetime</w:t>
+      </w:r>
+      <w:proofErr w:type="spellEnd"/>
+      <w:r>
+        <w:rPr>
+          <w:b/>
+          <w:i/>
+          <w:sz w:val="28"/>
+          <w:szCs w:val="28"/>
+        </w:rPr>
+        <w:t xml:space="preserve"> and date</w:t>
+      </w:r>
+      <w:r>
+        <w:rPr>
+          <w:b/>
+          <w:i/>
+          <w:sz w:val="28"/>
+          <w:szCs w:val="28"/>
+        </w:rPr>
+        <w:t xml:space="preserve"> </w:t>
+      </w:r>
+      <w:r>
+        <w:rPr>
+          <w:b/>
+          <w:i/>
+          <w:sz w:val="28"/>
+          <w:szCs w:val="28"/>
+        </w:rPr>
+        <w:t>fields, if this is not known by the user, it can be skipped by the user and the script will infer the format which it does correctly at least 95% of the time</w:t>
+      </w:r>
+    </w:p>
+    <w:p>
+      <w:pPr>
+        <w:ind w:left="720"/>
+        <w:rPr>
+          <w:b/>
+          <w:i/>
+          <w:sz w:val="28"/>
+          <w:szCs w:val="28"/>
+        </w:rPr>
+      </w:pPr>
     </w:p>
     <w:p>
       <w:pPr>
         <w:ind w:left="1080"/>
+        <w:jc w:val="center"/>
+        <w:rPr>
+          <w:b/>
+          <w:color w:val="0070C0"/>
+          <w:sz w:val="32"/>
+          <w:szCs w:val="32"/>
+          <w:u w:val="single"/>
+        </w:rPr>
+      </w:pPr>
+      <w:r>
+        <w:rPr>
+          <w:b/>
+          <w:color w:val="0070C0"/>
+          <w:sz w:val="32"/>
+          <w:szCs w:val="32"/>
+          <w:u w:val="single"/>
+        </w:rPr>
+        <w:t>Main_DataLoader</w:t>
+      </w:r>
+      <w:r>
+        <w:rPr>
+          <w:b/>
+          <w:color w:val="0070C0"/>
+          <w:sz w:val="32"/>
+          <w:szCs w:val="32"/>
+          <w:u w:val="single"/>
+        </w:rPr>
+        <w:t>.py:</w:t>
+      </w:r>
+    </w:p>
+    <w:p>
+      <w:pPr>
+        <w:ind w:left="1080"/>
         <w:rPr>
           <w:b/>
           <w:sz w:val="28"/>
@@ -1270,7 +2278,23 @@
           <w:sz w:val="28"/>
           <w:szCs w:val="28"/>
         </w:rPr>
-        <w:t>This script will need you to supply at least 2 arguments;</w:t>
+        <w:t>This script will need you to supply at least</w:t>
+      </w:r>
+      <w:r>
+        <w:rPr>
+          <w:b/>
+          <w:sz w:val="28"/>
+          <w:szCs w:val="28"/>
+        </w:rPr>
+        <w:t xml:space="preserve"> command-line</w:t>
+      </w:r>
+      <w:r>
+        <w:rPr>
+          <w:b/>
+          <w:sz w:val="28"/>
+          <w:szCs w:val="28"/>
+        </w:rPr>
+        <w:t xml:space="preserve"> 2 arguments;</w:t>
       </w:r>
     </w:p>
     <w:p>
@@ -1298,15 +2322,7 @@
           <w:sz w:val="28"/>
           <w:szCs w:val="28"/>
         </w:rPr>
-        <w:t xml:space="preserve"> needs to be the full file path to the input data. It could be the path to a file which you wish to load or a folder containing multiple </w:t>
-      </w:r>
-      <w:r>
-        <w:rPr>
-          <w:sz w:val="28"/>
-          <w:szCs w:val="28"/>
-        </w:rPr>
-        <w:lastRenderedPageBreak/>
-        <w:t>files which you wish to convert into the format of the template which you have created.</w:t>
+        <w:t xml:space="preserve"> needs to be the full file path to the input data. It could be the path to a file which you wish to load or a folder containing multiple files which you wish to convert into the format of the template which you have created.</w:t>
       </w:r>
     </w:p>
     <w:p>
@@ -1390,21 +2406,7 @@
           <w:sz w:val="28"/>
           <w:szCs w:val="28"/>
         </w:rPr>
-        <w:t xml:space="preserve"> needs to be</w:t>
-      </w:r>
-      <w:r>
-        <w:rPr>
-          <w:sz w:val="28"/>
-          <w:szCs w:val="28"/>
-        </w:rPr>
-        <w:t xml:space="preserve"> the full file path to the .JSON</w:t>
-      </w:r>
-      <w:r>
-        <w:rPr>
-          <w:sz w:val="28"/>
-          <w:szCs w:val="28"/>
-        </w:rPr>
-        <w:t xml:space="preserve"> map file for the input file(s) which you are loading in the template</w:t>
+        <w:t xml:space="preserve"> needs to be the full file path to the .JSON map file for the input file(s) which you are loading in the template</w:t>
       </w:r>
     </w:p>
     <w:p>
@@ -1453,6 +2455,297 @@
     </w:p>
     <w:p>
       <w:pPr>
+        <w:pStyle w:val="ListParagraph"/>
+        <w:numPr>
+          <w:ilvl w:val="0"/>
+          <w:numId w:val="9"/>
+        </w:numPr>
+        <w:rPr>
+          <w:sz w:val="28"/>
+          <w:szCs w:val="28"/>
+        </w:rPr>
+      </w:pPr>
+      <w:r>
+        <w:rPr>
+          <w:sz w:val="28"/>
+          <w:szCs w:val="28"/>
+        </w:rPr>
+        <w:t>This script will copy the data from an input file and load it into the supplied path for a template file. It will ask the user questions to know where the fields which are in the template are located in the input file(s).</w:t>
+      </w:r>
+    </w:p>
+    <w:p>
+      <w:pPr>
+        <w:pStyle w:val="ListParagraph"/>
+        <w:numPr>
+          <w:ilvl w:val="0"/>
+          <w:numId w:val="9"/>
+        </w:numPr>
+        <w:rPr>
+          <w:sz w:val="28"/>
+          <w:szCs w:val="28"/>
+        </w:rPr>
+      </w:pPr>
+      <w:r>
+        <w:rPr>
+          <w:sz w:val="28"/>
+          <w:szCs w:val="28"/>
+        </w:rPr>
+        <w:t>It will ask the user to confirm if all the files are of the same format or not.</w:t>
+      </w:r>
+    </w:p>
+    <w:p>
+      <w:pPr>
+        <w:pStyle w:val="ListParagraph"/>
+        <w:numPr>
+          <w:ilvl w:val="0"/>
+          <w:numId w:val="9"/>
+        </w:numPr>
+        <w:rPr>
+          <w:sz w:val="28"/>
+          <w:szCs w:val="28"/>
+        </w:rPr>
+      </w:pPr>
+      <w:r>
+        <w:rPr>
+          <w:sz w:val="28"/>
+          <w:szCs w:val="28"/>
+        </w:rPr>
+        <w:t>If all the input files are of the same format, it will</w:t>
+      </w:r>
+      <w:r>
+        <w:rPr>
+          <w:sz w:val="28"/>
+          <w:szCs w:val="28"/>
+        </w:rPr>
+        <w:t xml:space="preserve"> only question the user on where to find the data once, else it will question the user on where the find the values for each file.</w:t>
+      </w:r>
+    </w:p>
+    <w:p>
+      <w:pPr>
+        <w:pStyle w:val="ListParagraph"/>
+        <w:numPr>
+          <w:ilvl w:val="0"/>
+          <w:numId w:val="9"/>
+        </w:numPr>
+        <w:rPr>
+          <w:sz w:val="28"/>
+          <w:szCs w:val="28"/>
+        </w:rPr>
+      </w:pPr>
+      <w:r>
+        <w:rPr>
+          <w:sz w:val="28"/>
+          <w:szCs w:val="28"/>
+        </w:rPr>
+        <w:lastRenderedPageBreak/>
+        <w:t>This script will make a directory</w:t>
+      </w:r>
+      <w:r>
+        <w:rPr>
+          <w:sz w:val="28"/>
+          <w:szCs w:val="28"/>
+        </w:rPr>
+        <w:t xml:space="preserve"> (folder)</w:t>
+      </w:r>
+      <w:r>
+        <w:rPr>
+          <w:sz w:val="28"/>
+          <w:szCs w:val="28"/>
+        </w:rPr>
+        <w:t xml:space="preserve"> called ‘</w:t>
+      </w:r>
+      <w:r>
+        <w:rPr>
+          <w:b/>
+          <w:sz w:val="28"/>
+          <w:szCs w:val="28"/>
+        </w:rPr>
+        <w:t xml:space="preserve">outputs’ </w:t>
+      </w:r>
+      <w:r>
+        <w:rPr>
+          <w:sz w:val="28"/>
+          <w:szCs w:val="28"/>
+        </w:rPr>
+        <w:t>in the location of the template to which the data is being loaded to wit</w:t>
+      </w:r>
+      <w:r>
+        <w:rPr>
+          <w:sz w:val="28"/>
+          <w:szCs w:val="28"/>
+        </w:rPr>
+        <w:t xml:space="preserve">hin that folder it will make a directory called </w:t>
+      </w:r>
+      <w:r>
+        <w:rPr>
+          <w:sz w:val="28"/>
+          <w:szCs w:val="28"/>
+        </w:rPr>
+        <w:t>‘</w:t>
+      </w:r>
+      <w:r>
+        <w:rPr>
+          <w:b/>
+          <w:sz w:val="28"/>
+          <w:szCs w:val="28"/>
+        </w:rPr>
+        <w:t>loaded’</w:t>
+      </w:r>
+      <w:r>
+        <w:rPr>
+          <w:sz w:val="28"/>
+          <w:szCs w:val="28"/>
+        </w:rPr>
+        <w:t xml:space="preserve">. </w:t>
+      </w:r>
+    </w:p>
+    <w:p>
+      <w:pPr>
+        <w:pStyle w:val="ListParagraph"/>
+        <w:ind w:left="1800"/>
+        <w:rPr>
+          <w:sz w:val="28"/>
+          <w:szCs w:val="28"/>
+        </w:rPr>
+      </w:pPr>
+    </w:p>
+    <w:p>
+      <w:pPr>
+        <w:pStyle w:val="ListParagraph"/>
+        <w:numPr>
+          <w:ilvl w:val="0"/>
+          <w:numId w:val="13"/>
+        </w:numPr>
+        <w:rPr>
+          <w:sz w:val="28"/>
+          <w:szCs w:val="28"/>
+        </w:rPr>
+      </w:pPr>
+      <w:r>
+        <w:rPr>
+          <w:sz w:val="28"/>
+          <w:szCs w:val="28"/>
+        </w:rPr>
+        <w:t xml:space="preserve">The </w:t>
+      </w:r>
+      <w:r>
+        <w:rPr>
+          <w:b/>
+          <w:sz w:val="28"/>
+          <w:szCs w:val="28"/>
+        </w:rPr>
+        <w:t>loaded</w:t>
+      </w:r>
+      <w:r>
+        <w:rPr>
+          <w:sz w:val="28"/>
+          <w:szCs w:val="28"/>
+        </w:rPr>
+        <w:t xml:space="preserve"> </w:t>
+      </w:r>
+      <w:r>
+        <w:rPr>
+          <w:sz w:val="28"/>
+          <w:szCs w:val="28"/>
+        </w:rPr>
+        <w:t>directory</w:t>
+      </w:r>
+      <w:r>
+        <w:rPr>
+          <w:sz w:val="28"/>
+          <w:szCs w:val="28"/>
+        </w:rPr>
+        <w:t xml:space="preserve"> will contain filled versions of the template, for each file that was data was gotten from with the naming convention (‘</w:t>
+      </w:r>
+      <w:r>
+        <w:rPr>
+          <w:b/>
+          <w:i/>
+          <w:sz w:val="28"/>
+          <w:szCs w:val="28"/>
+        </w:rPr>
+        <w:t>input filename’</w:t>
+      </w:r>
+      <w:r>
+        <w:rPr>
+          <w:sz w:val="28"/>
+          <w:szCs w:val="28"/>
+        </w:rPr>
+        <w:t>-</w:t>
+      </w:r>
+      <w:r>
+        <w:rPr>
+          <w:b/>
+          <w:i/>
+          <w:sz w:val="28"/>
+          <w:szCs w:val="28"/>
+        </w:rPr>
+        <w:t xml:space="preserve">‘template </w:t>
+      </w:r>
+      <w:proofErr w:type="spellStart"/>
+      <w:r>
+        <w:rPr>
+          <w:b/>
+          <w:i/>
+          <w:sz w:val="28"/>
+          <w:szCs w:val="28"/>
+        </w:rPr>
+        <w:t>filename’</w:t>
+      </w:r>
+      <w:r>
+        <w:rPr>
+          <w:sz w:val="28"/>
+          <w:szCs w:val="28"/>
+        </w:rPr>
+        <w:t>.’</w:t>
+      </w:r>
+      <w:proofErr w:type="gramStart"/>
+      <w:r>
+        <w:rPr>
+          <w:b/>
+          <w:i/>
+          <w:sz w:val="28"/>
+          <w:szCs w:val="28"/>
+        </w:rPr>
+        <w:t>template</w:t>
+      </w:r>
+      <w:proofErr w:type="spellEnd"/>
+      <w:r>
+        <w:rPr>
+          <w:b/>
+          <w:i/>
+          <w:sz w:val="28"/>
+          <w:szCs w:val="28"/>
+        </w:rPr>
+        <w:t>-file-extension</w:t>
+      </w:r>
+      <w:proofErr w:type="gramEnd"/>
+      <w:r>
+        <w:rPr>
+          <w:b/>
+          <w:i/>
+          <w:sz w:val="28"/>
+          <w:szCs w:val="28"/>
+        </w:rPr>
+        <w:t>’</w:t>
+      </w:r>
+      <w:r>
+        <w:rPr>
+          <w:sz w:val="28"/>
+          <w:szCs w:val="28"/>
+        </w:rPr>
+        <w:t>)</w:t>
+      </w:r>
+      <w:r>
+        <w:rPr>
+          <w:sz w:val="28"/>
+          <w:szCs w:val="28"/>
+        </w:rPr>
+        <w:t>.</w:t>
+      </w:r>
+    </w:p>
+    <w:p>
+      <w:pPr>
         <w:ind w:left="720"/>
         <w:rPr>
           <w:b/>
@@ -1511,16 +2804,450 @@
     </w:p>
     <w:p>
       <w:pPr>
+        <w:ind w:left="720"/>
+        <w:rPr>
+          <w:b/>
+          <w:i/>
+          <w:sz w:val="28"/>
+          <w:szCs w:val="28"/>
+        </w:rPr>
+      </w:pPr>
+    </w:p>
+    <w:p>
+      <w:pPr>
         <w:ind w:left="1080"/>
-        <w:rPr>
-          <w:sz w:val="28"/>
-          <w:szCs w:val="28"/>
-        </w:rPr>
-      </w:pPr>
+        <w:jc w:val="center"/>
+        <w:rPr>
+          <w:b/>
+          <w:color w:val="0070C0"/>
+          <w:sz w:val="32"/>
+          <w:szCs w:val="32"/>
+          <w:u w:val="single"/>
+        </w:rPr>
+      </w:pPr>
+      <w:r>
+        <w:rPr>
+          <w:b/>
+          <w:color w:val="0070C0"/>
+          <w:sz w:val="32"/>
+          <w:szCs w:val="32"/>
+          <w:u w:val="single"/>
+        </w:rPr>
+        <w:t>Main_</w:t>
+      </w:r>
+      <w:r>
+        <w:rPr>
+          <w:b/>
+          <w:color w:val="0070C0"/>
+          <w:sz w:val="32"/>
+          <w:szCs w:val="32"/>
+          <w:u w:val="single"/>
+        </w:rPr>
+        <w:t>Normalizer</w:t>
+      </w:r>
+      <w:r>
+        <w:rPr>
+          <w:b/>
+          <w:color w:val="0070C0"/>
+          <w:sz w:val="32"/>
+          <w:szCs w:val="32"/>
+          <w:u w:val="single"/>
+        </w:rPr>
+        <w:t>.py:</w:t>
+      </w:r>
     </w:p>
     <w:p>
       <w:pPr>
         <w:ind w:left="1080"/>
+        <w:rPr>
+          <w:b/>
+          <w:sz w:val="28"/>
+          <w:szCs w:val="28"/>
+        </w:rPr>
+      </w:pPr>
+      <w:r>
+        <w:rPr>
+          <w:sz w:val="28"/>
+          <w:szCs w:val="28"/>
+        </w:rPr>
+        <w:tab/>
+      </w:r>
+      <w:r>
+        <w:rPr>
+          <w:b/>
+          <w:sz w:val="28"/>
+          <w:szCs w:val="28"/>
+        </w:rPr>
+        <w:t>This script will need you to supply at least</w:t>
+      </w:r>
+      <w:r>
+        <w:rPr>
+          <w:b/>
+          <w:sz w:val="28"/>
+          <w:szCs w:val="28"/>
+        </w:rPr>
+        <w:t xml:space="preserve"> command-line</w:t>
+      </w:r>
+      <w:r>
+        <w:rPr>
+          <w:b/>
+          <w:sz w:val="28"/>
+          <w:szCs w:val="28"/>
+        </w:rPr>
+        <w:t xml:space="preserve"> 2 arguments;</w:t>
+      </w:r>
+    </w:p>
+    <w:p>
+      <w:pPr>
+        <w:pStyle w:val="ListParagraph"/>
+        <w:numPr>
+          <w:ilvl w:val="0"/>
+          <w:numId w:val="6"/>
+        </w:numPr>
+        <w:rPr>
+          <w:sz w:val="28"/>
+          <w:szCs w:val="28"/>
+        </w:rPr>
+      </w:pPr>
+      <w:r>
+        <w:rPr>
+          <w:b/>
+          <w:sz w:val="28"/>
+          <w:szCs w:val="28"/>
+        </w:rPr>
+        <w:t>The first argument</w:t>
+      </w:r>
+      <w:r>
+        <w:rPr>
+          <w:sz w:val="28"/>
+          <w:szCs w:val="28"/>
+        </w:rPr>
+        <w:t xml:space="preserve"> needs to be the full file path to the input data. It could be the path to a file which you wish to load or a folder containing multiple files which you wish to convert into the format of the template which you have created.</w:t>
+      </w:r>
+    </w:p>
+    <w:p>
+      <w:pPr>
+        <w:pStyle w:val="ListParagraph"/>
+        <w:numPr>
+          <w:ilvl w:val="0"/>
+          <w:numId w:val="6"/>
+        </w:numPr>
+        <w:rPr>
+          <w:sz w:val="28"/>
+          <w:szCs w:val="28"/>
+        </w:rPr>
+      </w:pPr>
+      <w:r>
+        <w:rPr>
+          <w:b/>
+          <w:sz w:val="28"/>
+          <w:szCs w:val="28"/>
+        </w:rPr>
+        <w:t>The second argument</w:t>
+      </w:r>
+      <w:r>
+        <w:rPr>
+          <w:sz w:val="28"/>
+          <w:szCs w:val="28"/>
+        </w:rPr>
+        <w:t xml:space="preserve"> needs to be the full file path to the template file which the input will be loaded into.</w:t>
+      </w:r>
+    </w:p>
+    <w:p>
+      <w:pPr>
+        <w:pStyle w:val="ListParagraph"/>
+        <w:numPr>
+          <w:ilvl w:val="0"/>
+          <w:numId w:val="9"/>
+        </w:numPr>
+        <w:rPr>
+          <w:sz w:val="28"/>
+          <w:szCs w:val="28"/>
+        </w:rPr>
+      </w:pPr>
+      <w:r>
+        <w:rPr>
+          <w:sz w:val="28"/>
+          <w:szCs w:val="28"/>
+        </w:rPr>
+        <w:t xml:space="preserve">This script will </w:t>
+      </w:r>
+      <w:r>
+        <w:rPr>
+          <w:b/>
+          <w:sz w:val="28"/>
+          <w:szCs w:val="28"/>
+        </w:rPr>
+        <w:t>NORMALIZE</w:t>
+      </w:r>
+      <w:r>
+        <w:rPr>
+          <w:sz w:val="28"/>
+          <w:szCs w:val="28"/>
+        </w:rPr>
+        <w:t xml:space="preserve"> the data from an input file and </w:t>
+      </w:r>
+      <w:r>
+        <w:rPr>
+          <w:sz w:val="28"/>
+          <w:szCs w:val="28"/>
+        </w:rPr>
+        <w:t>generate a normalized version of the file.</w:t>
+      </w:r>
+    </w:p>
+    <w:p>
+      <w:pPr>
+        <w:pStyle w:val="ListParagraph"/>
+        <w:numPr>
+          <w:ilvl w:val="0"/>
+          <w:numId w:val="9"/>
+        </w:numPr>
+        <w:rPr>
+          <w:sz w:val="28"/>
+          <w:szCs w:val="28"/>
+        </w:rPr>
+      </w:pPr>
+      <w:r>
+        <w:rPr>
+          <w:sz w:val="28"/>
+          <w:szCs w:val="28"/>
+        </w:rPr>
+        <w:t>It will ask the user to confirm if all the files are of the same format or not.</w:t>
+      </w:r>
+    </w:p>
+    <w:p>
+      <w:pPr>
+        <w:pStyle w:val="ListParagraph"/>
+        <w:numPr>
+          <w:ilvl w:val="0"/>
+          <w:numId w:val="9"/>
+        </w:numPr>
+        <w:rPr>
+          <w:sz w:val="28"/>
+          <w:szCs w:val="28"/>
+        </w:rPr>
+      </w:pPr>
+      <w:r>
+        <w:rPr>
+          <w:sz w:val="28"/>
+          <w:szCs w:val="28"/>
+        </w:rPr>
+        <w:t>If all the input files are of the same format, it will</w:t>
+      </w:r>
+      <w:r>
+        <w:rPr>
+          <w:sz w:val="28"/>
+          <w:szCs w:val="28"/>
+        </w:rPr>
+        <w:t xml:space="preserve"> only question the user on where to find the data once, else it will question the user on where the find the values for each file.</w:t>
+      </w:r>
+    </w:p>
+    <w:p>
+      <w:pPr>
+        <w:pStyle w:val="ListParagraph"/>
+        <w:numPr>
+          <w:ilvl w:val="0"/>
+          <w:numId w:val="9"/>
+        </w:numPr>
+        <w:rPr>
+          <w:sz w:val="28"/>
+          <w:szCs w:val="28"/>
+        </w:rPr>
+      </w:pPr>
+      <w:r>
+        <w:rPr>
+          <w:sz w:val="28"/>
+          <w:szCs w:val="28"/>
+        </w:rPr>
+        <w:t>This script will make a directory (folder) called ‘</w:t>
+      </w:r>
+      <w:r>
+        <w:rPr>
+          <w:b/>
+          <w:sz w:val="28"/>
+          <w:szCs w:val="28"/>
+        </w:rPr>
+        <w:t xml:space="preserve">outputs’ </w:t>
+      </w:r>
+      <w:r>
+        <w:rPr>
+          <w:sz w:val="28"/>
+          <w:szCs w:val="28"/>
+        </w:rPr>
+        <w:t>in the location of the template to which the data is being loaded to within that folder it will make a directory called ‘</w:t>
+      </w:r>
+      <w:r>
+        <w:rPr>
+          <w:b/>
+          <w:sz w:val="28"/>
+          <w:szCs w:val="28"/>
+        </w:rPr>
+        <w:t>normalized</w:t>
+      </w:r>
+      <w:r>
+        <w:rPr>
+          <w:b/>
+          <w:sz w:val="28"/>
+          <w:szCs w:val="28"/>
+        </w:rPr>
+        <w:t>’</w:t>
+      </w:r>
+      <w:r>
+        <w:rPr>
+          <w:sz w:val="28"/>
+          <w:szCs w:val="28"/>
+        </w:rPr>
+        <w:t xml:space="preserve">. </w:t>
+      </w:r>
+    </w:p>
+    <w:p>
+      <w:pPr>
+        <w:pStyle w:val="ListParagraph"/>
+        <w:ind w:left="1800"/>
+        <w:rPr>
+          <w:sz w:val="28"/>
+          <w:szCs w:val="28"/>
+        </w:rPr>
+      </w:pPr>
+    </w:p>
+    <w:p>
+      <w:pPr>
+        <w:pStyle w:val="ListParagraph"/>
+        <w:numPr>
+          <w:ilvl w:val="0"/>
+          <w:numId w:val="13"/>
+        </w:numPr>
+        <w:rPr>
+          <w:sz w:val="28"/>
+          <w:szCs w:val="28"/>
+        </w:rPr>
+      </w:pPr>
+      <w:r>
+        <w:rPr>
+          <w:sz w:val="28"/>
+          <w:szCs w:val="28"/>
+        </w:rPr>
+        <w:t xml:space="preserve">The </w:t>
+      </w:r>
+      <w:r>
+        <w:rPr>
+          <w:b/>
+          <w:sz w:val="28"/>
+          <w:szCs w:val="28"/>
+        </w:rPr>
+        <w:t>normalized</w:t>
+      </w:r>
+      <w:r>
+        <w:rPr>
+          <w:sz w:val="28"/>
+          <w:szCs w:val="28"/>
+        </w:rPr>
+        <w:t xml:space="preserve"> </w:t>
+      </w:r>
+      <w:r>
+        <w:rPr>
+          <w:sz w:val="28"/>
+          <w:szCs w:val="28"/>
+        </w:rPr>
+        <w:t>directory</w:t>
+      </w:r>
+      <w:r>
+        <w:rPr>
+          <w:sz w:val="28"/>
+          <w:szCs w:val="28"/>
+        </w:rPr>
+        <w:t xml:space="preserve"> will contain filled versions of the template, for each file that was data was gotten from with the naming convention (‘</w:t>
+      </w:r>
+      <w:r>
+        <w:rPr>
+          <w:b/>
+          <w:i/>
+          <w:sz w:val="28"/>
+          <w:szCs w:val="28"/>
+        </w:rPr>
+        <w:t>input filename’</w:t>
+      </w:r>
+      <w:r>
+        <w:rPr>
+          <w:sz w:val="28"/>
+          <w:szCs w:val="28"/>
+        </w:rPr>
+        <w:t>-</w:t>
+      </w:r>
+      <w:r>
+        <w:rPr>
+          <w:b/>
+          <w:i/>
+          <w:sz w:val="28"/>
+          <w:szCs w:val="28"/>
+        </w:rPr>
+        <w:t>‘template filename’</w:t>
+      </w:r>
+      <w:r>
+        <w:rPr>
+          <w:sz w:val="28"/>
+          <w:szCs w:val="28"/>
+        </w:rPr>
+        <w:t>.</w:t>
+      </w:r>
+      <w:r>
+        <w:rPr>
+          <w:b/>
+          <w:sz w:val="28"/>
+          <w:szCs w:val="28"/>
+        </w:rPr>
+        <w:t>csv</w:t>
+      </w:r>
+      <w:r>
+        <w:rPr>
+          <w:sz w:val="28"/>
+          <w:szCs w:val="28"/>
+        </w:rPr>
+        <w:t>)</w:t>
+      </w:r>
+    </w:p>
+    <w:p>
+      <w:pPr>
+        <w:rPr>
+          <w:sz w:val="28"/>
+          <w:szCs w:val="28"/>
+        </w:rPr>
+      </w:pPr>
+    </w:p>
+    <w:p>
+      <w:pPr>
+        <w:rPr>
+          <w:sz w:val="28"/>
+          <w:szCs w:val="28"/>
+        </w:rPr>
+      </w:pPr>
+    </w:p>
+    <w:p>
+      <w:pPr>
+        <w:rPr>
+          <w:sz w:val="28"/>
+          <w:szCs w:val="28"/>
+        </w:rPr>
+      </w:pPr>
+    </w:p>
+    <w:p>
+      <w:pPr>
+        <w:rPr>
+          <w:sz w:val="28"/>
+          <w:szCs w:val="28"/>
+        </w:rPr>
+      </w:pPr>
+    </w:p>
+    <w:p>
+      <w:pPr>
+        <w:rPr>
+          <w:sz w:val="28"/>
+          <w:szCs w:val="28"/>
+        </w:rPr>
+      </w:pPr>
+    </w:p>
+    <w:p>
+      <w:pPr>
         <w:rPr>
           <w:sz w:val="28"/>
           <w:szCs w:val="28"/>
@@ -2423,7 +4150,6 @@
           <w:sz w:val="28"/>
           <w:szCs w:val="28"/>
         </w:rPr>
-        <w:lastRenderedPageBreak/>
         <w:t xml:space="preserve">If you have a </w:t>
       </w:r>
       <w:r>
@@ -2612,8 +4338,6 @@
           <w:szCs w:val="28"/>
         </w:rPr>
       </w:pPr>
-      <w:bookmarkStart w:id="0" w:name="_GoBack"/>
-      <w:bookmarkEnd w:id="0"/>
     </w:p>
     <w:p>
       <w:pPr>
@@ -2770,6 +4494,7 @@
           <w:sz w:val="28"/>
           <w:szCs w:val="28"/>
         </w:rPr>
+        <w:lastRenderedPageBreak/>
         <w:t>THE UNDERSCORES (_) MAY BE REPLACED WITH SPACES (</w:t>
       </w:r>
       <w:proofErr w:type="spellStart"/>
@@ -2876,6 +4601,20 @@
         </w:rPr>
         <w:t>. the month field must only have numbers in the data field)</w:t>
       </w:r>
+    </w:p>
+    <w:p>
+      <w:pPr>
+        <w:pStyle w:val="ListParagraph"/>
+        <w:ind w:left="1800"/>
+        <w:rPr>
+          <w:b/>
+          <w:color w:val="C00000"/>
+          <w:sz w:val="28"/>
+          <w:szCs w:val="28"/>
+        </w:rPr>
+      </w:pPr>
+      <w:bookmarkStart w:id="0" w:name="_GoBack"/>
+      <w:bookmarkEnd w:id="0"/>
     </w:p>
     <w:p>
       <w:pPr>
@@ -3720,6 +5459,119 @@
     </w:lvl>
   </w:abstractNum>
   <w:abstractNum w:abstractNumId="7" w15:restartNumberingAfterBreak="0">
+    <w:nsid w:val="4D70181B"/>
+    <w:multiLevelType w:val="hybridMultilevel"/>
+    <w:tmpl w:val="E458C576"/>
+    <w:lvl w:ilvl="0" w:tplc="10090005">
+      <w:start w:val="1"/>
+      <w:numFmt w:val="bullet"/>
+      <w:lvlText w:val=""/>
+      <w:lvlJc w:val="left"/>
+      <w:pPr>
+        <w:ind w:left="2160" w:hanging="360"/>
+      </w:pPr>
+      <w:rPr>
+        <w:rFonts w:ascii="Wingdings" w:hAnsi="Wingdings" w:hint="default"/>
+      </w:rPr>
+    </w:lvl>
+    <w:lvl w:ilvl="1" w:tplc="10090003" w:tentative="1">
+      <w:start w:val="1"/>
+      <w:numFmt w:val="bullet"/>
+      <w:lvlText w:val="o"/>
+      <w:lvlJc w:val="left"/>
+      <w:pPr>
+        <w:ind w:left="2880" w:hanging="360"/>
+      </w:pPr>
+      <w:rPr>
+        <w:rFonts w:ascii="Courier New" w:hAnsi="Courier New" w:cs="Courier New" w:hint="default"/>
+      </w:rPr>
+    </w:lvl>
+    <w:lvl w:ilvl="2" w:tplc="10090005" w:tentative="1">
+      <w:start w:val="1"/>
+      <w:numFmt w:val="bullet"/>
+      <w:lvlText w:val=""/>
+      <w:lvlJc w:val="left"/>
+      <w:pPr>
+        <w:ind w:left="3600" w:hanging="360"/>
+      </w:pPr>
+      <w:rPr>
+        <w:rFonts w:ascii="Wingdings" w:hAnsi="Wingdings" w:hint="default"/>
+      </w:rPr>
+    </w:lvl>
+    <w:lvl w:ilvl="3" w:tplc="10090001" w:tentative="1">
+      <w:start w:val="1"/>
+      <w:numFmt w:val="bullet"/>
+      <w:lvlText w:val=""/>
+      <w:lvlJc w:val="left"/>
+      <w:pPr>
+        <w:ind w:left="4320" w:hanging="360"/>
+      </w:pPr>
+      <w:rPr>
+        <w:rFonts w:ascii="Symbol" w:hAnsi="Symbol" w:hint="default"/>
+      </w:rPr>
+    </w:lvl>
+    <w:lvl w:ilvl="4" w:tplc="10090003" w:tentative="1">
+      <w:start w:val="1"/>
+      <w:numFmt w:val="bullet"/>
+      <w:lvlText w:val="o"/>
+      <w:lvlJc w:val="left"/>
+      <w:pPr>
+        <w:ind w:left="5040" w:hanging="360"/>
+      </w:pPr>
+      <w:rPr>
+        <w:rFonts w:ascii="Courier New" w:hAnsi="Courier New" w:cs="Courier New" w:hint="default"/>
+      </w:rPr>
+    </w:lvl>
+    <w:lvl w:ilvl="5" w:tplc="10090005" w:tentative="1">
+      <w:start w:val="1"/>
+      <w:numFmt w:val="bullet"/>
+      <w:lvlText w:val=""/>
+      <w:lvlJc w:val="left"/>
+      <w:pPr>
+        <w:ind w:left="5760" w:hanging="360"/>
+      </w:pPr>
+      <w:rPr>
+        <w:rFonts w:ascii="Wingdings" w:hAnsi="Wingdings" w:hint="default"/>
+      </w:rPr>
+    </w:lvl>
+    <w:lvl w:ilvl="6" w:tplc="10090001" w:tentative="1">
+      <w:start w:val="1"/>
+      <w:numFmt w:val="bullet"/>
+      <w:lvlText w:val=""/>
+      <w:lvlJc w:val="left"/>
+      <w:pPr>
+        <w:ind w:left="6480" w:hanging="360"/>
+      </w:pPr>
+      <w:rPr>
+        <w:rFonts w:ascii="Symbol" w:hAnsi="Symbol" w:hint="default"/>
+      </w:rPr>
+    </w:lvl>
+    <w:lvl w:ilvl="7" w:tplc="10090003" w:tentative="1">
+      <w:start w:val="1"/>
+      <w:numFmt w:val="bullet"/>
+      <w:lvlText w:val="o"/>
+      <w:lvlJc w:val="left"/>
+      <w:pPr>
+        <w:ind w:left="7200" w:hanging="360"/>
+      </w:pPr>
+      <w:rPr>
+        <w:rFonts w:ascii="Courier New" w:hAnsi="Courier New" w:cs="Courier New" w:hint="default"/>
+      </w:rPr>
+    </w:lvl>
+    <w:lvl w:ilvl="8" w:tplc="10090005" w:tentative="1">
+      <w:start w:val="1"/>
+      <w:numFmt w:val="bullet"/>
+      <w:lvlText w:val=""/>
+      <w:lvlJc w:val="left"/>
+      <w:pPr>
+        <w:ind w:left="7920" w:hanging="360"/>
+      </w:pPr>
+      <w:rPr>
+        <w:rFonts w:ascii="Wingdings" w:hAnsi="Wingdings" w:hint="default"/>
+      </w:rPr>
+    </w:lvl>
+  </w:abstractNum>
+  <w:abstractNum w:abstractNumId="8" w15:restartNumberingAfterBreak="0">
     <w:nsid w:val="52AD09B1"/>
     <w:multiLevelType w:val="hybridMultilevel"/>
     <w:tmpl w:val="F41A2F94"/>
@@ -3832,7 +5684,7 @@
       </w:rPr>
     </w:lvl>
   </w:abstractNum>
-  <w:abstractNum w:abstractNumId="8" w15:restartNumberingAfterBreak="0">
+  <w:abstractNum w:abstractNumId="9" w15:restartNumberingAfterBreak="0">
     <w:nsid w:val="5F405F09"/>
     <w:multiLevelType w:val="hybridMultilevel"/>
     <w:tmpl w:val="32565AD2"/>
@@ -3945,7 +5797,7 @@
       </w:rPr>
     </w:lvl>
   </w:abstractNum>
-  <w:abstractNum w:abstractNumId="9" w15:restartNumberingAfterBreak="0">
+  <w:abstractNum w:abstractNumId="10" w15:restartNumberingAfterBreak="0">
     <w:nsid w:val="6DF2215F"/>
     <w:multiLevelType w:val="hybridMultilevel"/>
     <w:tmpl w:val="E314F9C6"/>
@@ -4058,7 +5910,7 @@
       </w:rPr>
     </w:lvl>
   </w:abstractNum>
-  <w:abstractNum w:abstractNumId="10" w15:restartNumberingAfterBreak="0">
+  <w:abstractNum w:abstractNumId="11" w15:restartNumberingAfterBreak="0">
     <w:nsid w:val="72B72C92"/>
     <w:multiLevelType w:val="hybridMultilevel"/>
     <w:tmpl w:val="132A8F4C"/>
@@ -4171,7 +6023,7 @@
       </w:rPr>
     </w:lvl>
   </w:abstractNum>
-  <w:abstractNum w:abstractNumId="11" w15:restartNumberingAfterBreak="0">
+  <w:abstractNum w:abstractNumId="12" w15:restartNumberingAfterBreak="0">
     <w:nsid w:val="72B9012B"/>
     <w:multiLevelType w:val="hybridMultilevel"/>
     <w:tmpl w:val="0D9A1E36"/>
@@ -4284,7 +6136,7 @@
       </w:rPr>
     </w:lvl>
   </w:abstractNum>
-  <w:abstractNum w:abstractNumId="12" w15:restartNumberingAfterBreak="0">
+  <w:abstractNum w:abstractNumId="13" w15:restartNumberingAfterBreak="0">
     <w:nsid w:val="78286924"/>
     <w:multiLevelType w:val="hybridMultilevel"/>
     <w:tmpl w:val="CBBC7740"/>
@@ -4398,19 +6250,19 @@
     </w:lvl>
   </w:abstractNum>
   <w:num w:numId="1">
-    <w:abstractNumId w:val="12"/>
+    <w:abstractNumId w:val="13"/>
   </w:num>
   <w:num w:numId="2">
     <w:abstractNumId w:val="6"/>
   </w:num>
   <w:num w:numId="3">
-    <w:abstractNumId w:val="9"/>
+    <w:abstractNumId w:val="10"/>
   </w:num>
   <w:num w:numId="4">
-    <w:abstractNumId w:val="10"/>
+    <w:abstractNumId w:val="11"/>
   </w:num>
   <w:num w:numId="5">
-    <w:abstractNumId w:val="8"/>
+    <w:abstractNumId w:val="9"/>
   </w:num>
   <w:num w:numId="6">
     <w:abstractNumId w:val="0"/>
@@ -4428,13 +6280,16 @@
     <w:abstractNumId w:val="3"/>
   </w:num>
   <w:num w:numId="11">
-    <w:abstractNumId w:val="11"/>
+    <w:abstractNumId w:val="12"/>
   </w:num>
   <w:num w:numId="12">
-    <w:abstractNumId w:val="7"/>
+    <w:abstractNumId w:val="8"/>
   </w:num>
   <w:num w:numId="13">
     <w:abstractNumId w:val="4"/>
+  </w:num>
+  <w:num w:numId="14">
+    <w:abstractNumId w:val="7"/>
   </w:num>
 </w:numbering>
 </file>
@@ -5140,7 +6995,7 @@
 </file>
 
 <file path=customXml/itemProps1.xml><?xml version="1.0" encoding="utf-8"?>
-<ds:datastoreItem xmlns:ds="http://schemas.openxmlformats.org/officeDocument/2006/customXml" ds:itemID="{899F7384-26F8-4185-ADFF-747EE5171151}">
+<ds:datastoreItem xmlns:ds="http://schemas.openxmlformats.org/officeDocument/2006/customXml" ds:itemID="{0F60DEAC-E296-485B-BFA2-6CB46D5A499C}">
   <ds:schemaRefs>
     <ds:schemaRef ds:uri="http://schemas.openxmlformats.org/officeDocument/2006/bibliography"/>
   </ds:schemaRefs>

</xml_diff>